<commit_message>
update/add etl project report doc
</commit_message>
<xml_diff>
--- a/resources/etl project report.docx
+++ b/resources/etl project report.docx
@@ -599,7 +599,13 @@
       </w:r>
       <w:proofErr w:type="spellEnd"/>
       <w:r>
-        <w:t xml:space="preserve"> and database ‘rate’ refers to an uninsured rate.</w:t>
+        <w:t xml:space="preserve"> and database ‘</w:t>
+      </w:r>
+      <w:r>
+        <w:t>R</w:t>
+      </w:r>
+      <w:r>
+        <w:t>ate’ refers to an uninsured rate.</w:t>
       </w:r>
       <w:r>
         <w:t xml:space="preserve"> There were many other transformations done to aid in the review of the data </w:t>
@@ -1061,34 +1067,54 @@
       </w:r>
       <w:proofErr w:type="spellEnd"/>
       <w:r>
-        <w:t xml:space="preserve">, total, uninsured, rate, </w:t>
-      </w:r>
-      <w:r>
-        <w:t>‘</w:t>
+        <w:t xml:space="preserve">, </w:t>
+      </w:r>
+      <w:r>
+        <w:t>T</w:t>
+      </w:r>
+      <w:r>
+        <w:t xml:space="preserve">otal, </w:t>
+      </w:r>
+      <w:r>
+        <w:t>U</w:t>
+      </w:r>
+      <w:r>
+        <w:t xml:space="preserve">ninsured, </w:t>
+      </w:r>
+      <w:r>
+        <w:t>R</w:t>
+      </w:r>
+      <w:r>
+        <w:t xml:space="preserve">ate, </w:t>
       </w:r>
       <w:proofErr w:type="spellStart"/>
       <w:r>
         <w:t>ERvisit</w:t>
       </w:r>
+      <w:r>
+        <w:t>R</w:t>
+      </w:r>
+      <w:r>
+        <w:t>ate</w:t>
+      </w:r>
       <w:proofErr w:type="spellEnd"/>
       <w:r>
-        <w:t xml:space="preserve"> rate</w:t>
-      </w:r>
-      <w:r>
-        <w:t>’</w:t>
-      </w:r>
-      <w:r>
         <w:t xml:space="preserve"> and </w:t>
       </w:r>
-      <w:r>
-        <w:t>‘</w:t>
-      </w:r>
-      <w:r>
-        <w:t>pneumonia rate</w:t>
-      </w:r>
-      <w:r>
-        <w:t>’</w:t>
-      </w:r>
+      <w:proofErr w:type="spellStart"/>
+      <w:r>
+        <w:t>P</w:t>
+      </w:r>
+      <w:r>
+        <w:t>neumonia</w:t>
+      </w:r>
+      <w:r>
+        <w:t>R</w:t>
+      </w:r>
+      <w:r>
+        <w:t>ate</w:t>
+      </w:r>
+      <w:proofErr w:type="spellEnd"/>
       <w:r>
         <w:t>.</w:t>
       </w:r>
@@ -1287,66 +1313,102 @@
       <w:r>
         <w:t xml:space="preserve">After that, we created </w:t>
       </w:r>
+      <w:r>
+        <w:t>an</w:t>
+      </w:r>
+      <w:r>
+        <w:t xml:space="preserve"> engine for converting the df to SQL command. For that we imported pymysql </w:t>
+      </w:r>
       <w:proofErr w:type="gramStart"/>
       <w:r>
-        <w:t>a</w:t>
+        <w:t>and</w:t>
+      </w:r>
+      <w:r>
+        <w:t xml:space="preserve"> </w:t>
+      </w:r>
+      <w:r>
+        <w:t>also</w:t>
       </w:r>
       <w:proofErr w:type="gramEnd"/>
       <w:r>
-        <w:t xml:space="preserve"> engine for converting the df to SQL command. For that we imported pymysql </w:t>
+        <w:t xml:space="preserve"> imported </w:t>
+      </w:r>
+      <w:r>
+        <w:t>create engine</w:t>
+      </w:r>
+      <w:r>
+        <w:t xml:space="preserve"> from sqlalchemy.</w:t>
+      </w:r>
+      <w:r>
+        <w:t xml:space="preserve"> By inserting our specific password in the connection </w:t>
       </w:r>
       <w:proofErr w:type="gramStart"/>
       <w:r>
-        <w:t>and</w:t>
-      </w:r>
+        <w:t>string</w:t>
+      </w:r>
+      <w:proofErr w:type="gramEnd"/>
+      <w:r>
+        <w:t xml:space="preserve"> we could access the MySQL database. After that</w:t>
+      </w:r>
+      <w:r>
+        <w:t>,</w:t>
+      </w:r>
+      <w:r>
+        <w:t xml:space="preserve"> minor errors were there</w:t>
+      </w:r>
+      <w:r>
+        <w:t>,</w:t>
+      </w:r>
+      <w:r>
+        <w:t xml:space="preserve"> and it needed some cleaning. </w:t>
+      </w:r>
+    </w:p>
+    <w:p>
+      <w:pPr>
+        <w:spacing w:line="480" w:lineRule="auto"/>
+      </w:pPr>
+      <w:r>
+        <w:t>The main errors were</w:t>
+      </w:r>
+      <w:r>
+        <w:t xml:space="preserve"> replacing the commas in the </w:t>
+      </w:r>
+      <w:proofErr w:type="spellStart"/>
+      <w:r>
+        <w:t>ERvisit</w:t>
+      </w:r>
+      <w:r>
+        <w:t>R</w:t>
+      </w:r>
+      <w:r>
+        <w:t>ate</w:t>
+      </w:r>
+      <w:proofErr w:type="spellEnd"/>
+      <w:r>
+        <w:t xml:space="preserve"> column and converting </w:t>
+      </w:r>
+      <w:r>
+        <w:t xml:space="preserve">the </w:t>
+      </w:r>
+      <w:proofErr w:type="spellStart"/>
+      <w:r>
+        <w:t>P</w:t>
+      </w:r>
+      <w:r>
+        <w:t>ne</w:t>
+      </w:r>
+      <w:r>
+        <w:t>umoniaR</w:t>
+      </w:r>
+      <w:r>
+        <w:t>ate</w:t>
+      </w:r>
+      <w:proofErr w:type="spellEnd"/>
       <w:r>
         <w:t xml:space="preserve"> </w:t>
       </w:r>
       <w:r>
-        <w:t>also</w:t>
-      </w:r>
-      <w:proofErr w:type="gramEnd"/>
-      <w:r>
-        <w:t xml:space="preserve"> imported </w:t>
-      </w:r>
-      <w:r>
-        <w:t>create engine</w:t>
-      </w:r>
-      <w:r>
-        <w:t xml:space="preserve"> from sqlalchemy.</w:t>
-      </w:r>
-      <w:r>
-        <w:t xml:space="preserve"> By inserting our specific password in the connection </w:t>
-      </w:r>
-      <w:proofErr w:type="gramStart"/>
-      <w:r>
-        <w:t>string</w:t>
-      </w:r>
-      <w:proofErr w:type="gramEnd"/>
-      <w:r>
-        <w:t xml:space="preserve"> we could access the MySQL database. After that minor errors were </w:t>
-      </w:r>
-      <w:proofErr w:type="gramStart"/>
-      <w:r>
-        <w:t>there</w:t>
-      </w:r>
-      <w:proofErr w:type="gramEnd"/>
-      <w:r>
-        <w:t xml:space="preserve"> and it needed some cleaning. </w:t>
-      </w:r>
-    </w:p>
-    <w:p>
-      <w:pPr>
-        <w:spacing w:line="480" w:lineRule="auto"/>
-      </w:pPr>
-      <w:r>
-        <w:t>The main errors were</w:t>
-      </w:r>
-      <w:r>
-        <w:t xml:space="preserve">, replacing the commas in the </w:t>
-      </w:r>
-      <w:r>
-        <w:t>‘</w:t>
+        <w:t xml:space="preserve">and </w:t>
       </w:r>
       <w:proofErr w:type="spellStart"/>
       <w:r>
@@ -1360,121 +1422,69 @@
       </w:r>
       <w:proofErr w:type="spellEnd"/>
       <w:r>
-        <w:t>’</w:t>
-      </w:r>
-      <w:r>
-        <w:t xml:space="preserve"> column and converting </w:t>
+        <w:t xml:space="preserve"> </w:t>
+      </w:r>
+      <w:r>
+        <w:t>columns to numeric</w:t>
+      </w:r>
+      <w:r>
+        <w:t xml:space="preserve">. </w:t>
+      </w:r>
+      <w:r>
+        <w:t xml:space="preserve">Converting the columns to numeric </w:t>
+      </w:r>
+      <w:r>
+        <w:t>add</w:t>
+      </w:r>
+      <w:r>
+        <w:t>ed</w:t>
+      </w:r>
+      <w:r>
+        <w:t xml:space="preserve"> back </w:t>
       </w:r>
       <w:r>
         <w:t xml:space="preserve">the </w:t>
       </w:r>
-      <w:r>
-        <w:t>‘</w:t>
-      </w:r>
       <w:proofErr w:type="spellStart"/>
       <w:r>
-        <w:t>P</w:t>
-      </w:r>
-      <w:r>
-        <w:t>ne</w:t>
-      </w:r>
-      <w:r>
-        <w:t>umoniaR</w:t>
-      </w:r>
-      <w:r>
-        <w:t>ate</w:t>
+        <w:t>NaN</w:t>
       </w:r>
       <w:proofErr w:type="spellEnd"/>
       <w:r>
-        <w:t>’</w:t>
-      </w:r>
-      <w:r>
         <w:t xml:space="preserve"> </w:t>
       </w:r>
       <w:r>
-        <w:t xml:space="preserve">and </w:t>
-      </w:r>
-      <w:r>
-        <w:t>‘</w:t>
+        <w:t xml:space="preserve">values </w:t>
+      </w:r>
+      <w:r>
+        <w:t xml:space="preserve">to the </w:t>
       </w:r>
       <w:proofErr w:type="spellStart"/>
       <w:r>
-        <w:t>ERvisit</w:t>
-      </w:r>
-      <w:r>
-        <w:t>R</w:t>
-      </w:r>
-      <w:r>
-        <w:t>ate</w:t>
+        <w:t>Dataframe</w:t>
       </w:r>
       <w:proofErr w:type="spellEnd"/>
       <w:r>
-        <w:t>’</w:t>
-      </w:r>
-      <w:r>
         <w:t xml:space="preserve"> </w:t>
       </w:r>
       <w:r>
-        <w:t>columns to numeric</w:t>
-      </w:r>
-      <w:r>
-        <w:t xml:space="preserve">. </w:t>
-      </w:r>
-      <w:r>
-        <w:t xml:space="preserve">Converting the columns to numeric </w:t>
-      </w:r>
-      <w:r>
-        <w:t>add</w:t>
-      </w:r>
-      <w:r>
-        <w:t>ed</w:t>
-      </w:r>
-      <w:r>
-        <w:t xml:space="preserve"> back </w:t>
-      </w:r>
-      <w:r>
-        <w:t xml:space="preserve">the </w:t>
+        <w:t>so the ‘</w:t>
       </w:r>
       <w:proofErr w:type="spellStart"/>
       <w:r>
-        <w:t>NaN</w:t>
+        <w:t>to_</w:t>
+      </w:r>
+      <w:r>
+        <w:t>SQL</w:t>
       </w:r>
       <w:proofErr w:type="spellEnd"/>
       <w:r>
+        <w:t>’ command</w:t>
+      </w:r>
+      <w:r>
         <w:t xml:space="preserve"> </w:t>
       </w:r>
       <w:r>
-        <w:t xml:space="preserve">values </w:t>
-      </w:r>
-      <w:r>
-        <w:t xml:space="preserve">to the </w:t>
-      </w:r>
-      <w:proofErr w:type="spellStart"/>
-      <w:r>
-        <w:t>Dataframe</w:t>
-      </w:r>
-      <w:proofErr w:type="spellEnd"/>
-      <w:r>
-        <w:t xml:space="preserve"> </w:t>
-      </w:r>
-      <w:r>
-        <w:t>so the ‘</w:t>
-      </w:r>
-      <w:proofErr w:type="spellStart"/>
-      <w:r>
-        <w:t>to_</w:t>
-      </w:r>
-      <w:r>
-        <w:t>SQL</w:t>
-      </w:r>
-      <w:proofErr w:type="spellEnd"/>
-      <w:r>
-        <w:t>’ command</w:t>
-      </w:r>
-      <w:r>
-        <w:t xml:space="preserve"> </w:t>
-      </w:r>
-      <w:r>
         <w:t>would not produce errors</w:t>
       </w:r>
       <w:r>
@@ -1490,12 +1500,12 @@
         <w:t xml:space="preserve">a </w:t>
       </w:r>
       <w:r>
-        <w:t xml:space="preserve">few plots using the matplotlib functions on the state summary Dataframe and since we don’t have </w:t>
+        <w:t xml:space="preserve">few plots using the matplotlib functions on the state summary Dataframe and since we don’t have values for all the years there are </w:t>
       </w:r>
       <w:bookmarkStart w:id="1" w:name="_GoBack"/>
       <w:bookmarkEnd w:id="1"/>
       <w:r>
-        <w:t>values for all the years there are some irregularities in the plots.</w:t>
+        <w:t>some irregularities in the plots.</w:t>
       </w:r>
     </w:p>
     <w:sectPr>

</xml_diff>